<commit_message>
se realiza ajustes en creditos y se vulve a vincular pdf y generar descargable.
</commit_message>
<xml_diff>
--- a/fuentes/CF04_228183_DU.docx
+++ b/fuentes/CF04_228183_DU.docx
@@ -2312,6 +2312,9 @@
         <w:jc w:val="center"/>
       </w:pPr>
       <w:r>
+        <w:rPr>
+          <w:noProof/>
+        </w:rPr>
         <w:drawing>
           <wp:inline distT="0" distB="0" distL="0" distR="0" wp14:anchorId="00333287" wp14:editId="59E30C5C">
             <wp:extent cx="5755467" cy="3237306"/>
@@ -2697,6 +2700,7 @@
       </w:pPr>
       <w:r>
         <w:rPr>
+          <w:noProof/>
           <w:lang w:val="es-419" w:eastAsia="es-CO"/>
         </w:rPr>
         <w:drawing>
@@ -2888,69 +2892,33 @@
         <w:rPr>
           <w:lang w:eastAsia="es-ES_tradnl"/>
         </w:rPr>
-        <w:t xml:space="preserve"> </w:t>
-      </w:r>
+        <w:t xml:space="preserve"> Se necesita una conexión a Internet. Se puede utilizar cualquier dispositivo conectado a Internet, como un PC, un teléfono IP, un “s</w:t>
+      </w:r>
+      <w:proofErr w:type="spellStart"/>
+      <w:r>
+        <w:rPr>
+          <w:rStyle w:val="Extranjerismo"/>
+        </w:rPr>
+        <w:t>martphone</w:t>
+      </w:r>
+      <w:proofErr w:type="spellEnd"/>
       <w:r>
         <w:rPr>
           <w:lang w:eastAsia="es-ES_tradnl"/>
         </w:rPr>
-        <w:t xml:space="preserve">Se necesita una conexión a Internet. Se puede utilizar cualquier dispositivo conectado a Internet, como un PC, un teléfono IP, un </w:t>
+        <w:t>” o “t</w:t>
+      </w:r>
+      <w:r>
+        <w:rPr>
+          <w:rStyle w:val="Extranjerismo"/>
+        </w:rPr>
+        <w:t>ablet</w:t>
       </w:r>
       <w:r>
         <w:rPr>
           <w:lang w:eastAsia="es-ES_tradnl"/>
         </w:rPr>
-        <w:t>“s</w:t>
-      </w:r>
-      <w:proofErr w:type="spellStart"/>
-      <w:r>
-        <w:rPr>
-          <w:rStyle w:val="Extranjerismo"/>
-        </w:rPr>
-        <w:t>martphone</w:t>
-      </w:r>
-      <w:proofErr w:type="spellEnd"/>
-      <w:r>
-        <w:rPr>
-          <w:lang w:eastAsia="es-ES_tradnl"/>
-        </w:rPr>
-        <w:t>”</w:t>
-      </w:r>
-      <w:r>
-        <w:rPr>
-          <w:lang w:eastAsia="es-ES_tradnl"/>
-        </w:rPr>
-        <w:t xml:space="preserve"> o </w:t>
-      </w:r>
-      <w:r>
-        <w:rPr>
-          <w:lang w:eastAsia="es-ES_tradnl"/>
-        </w:rPr>
-        <w:t>“t</w:t>
-      </w:r>
-      <w:r>
-        <w:rPr>
-          <w:rStyle w:val="Extranjerismo"/>
-        </w:rPr>
-        <w:t>ablet</w:t>
-      </w:r>
-      <w:r>
-        <w:rPr>
-          <w:lang w:eastAsia="es-ES_tradnl"/>
-        </w:rPr>
-        <w:t>”</w:t>
-      </w:r>
-      <w:r>
-        <w:rPr>
-          <w:lang w:eastAsia="es-ES_tradnl"/>
-        </w:rPr>
-        <w:t xml:space="preserve">, o también se puede conectar un teléfono analógico al </w:t>
-      </w:r>
-      <w:r>
-        <w:rPr>
-          <w:lang w:eastAsia="es-ES_tradnl"/>
-        </w:rPr>
-        <w:t>“</w:t>
+        <w:t>”, o también se puede conectar un teléfono analógico al “</w:t>
       </w:r>
       <w:r>
         <w:rPr>
@@ -2963,13 +2931,7 @@
         <w:rPr>
           <w:lang w:eastAsia="es-ES_tradnl"/>
         </w:rPr>
-        <w:t>”</w:t>
-      </w:r>
-      <w:r>
-        <w:rPr>
-          <w:lang w:eastAsia="es-ES_tradnl"/>
-        </w:rPr>
-        <w:t>, por medio de un adaptador IP o también llamado ATA.</w:t>
+        <w:t>”, por medio de un adaptador IP o también llamado ATA.</w:t>
       </w:r>
     </w:p>
     <w:p>
@@ -2990,10 +2952,7 @@
       </w:r>
       <w:proofErr w:type="spellEnd"/>
       <w:r>
-        <w:t xml:space="preserve">. </w:t>
-      </w:r>
-      <w:r>
-        <w:t xml:space="preserve">Cualquier persona puede hacer uso de </w:t>
+        <w:t xml:space="preserve">. Cualquier persona puede hacer uso de </w:t>
       </w:r>
       <w:proofErr w:type="spellStart"/>
       <w:r>
@@ -3011,14 +2970,9 @@
       </w:pPr>
       <w:bookmarkStart w:id="3" w:name="_Toc150424409"/>
       <w:r>
-        <w:t xml:space="preserve">Protocolo H.323 con </w:t>
-      </w:r>
-      <w:proofErr w:type="spellStart"/>
-      <w:r>
-        <w:t>VoIP</w:t>
+        <w:t>Protocolo H.323 con VoIP</w:t>
       </w:r>
       <w:bookmarkEnd w:id="3"/>
-      <w:proofErr w:type="spellEnd"/>
     </w:p>
     <w:p>
       <w:pPr>
@@ -3115,6 +3069,7 @@
       </w:pPr>
       <w:r>
         <w:rPr>
+          <w:noProof/>
           <w:lang w:eastAsia="es-ES_tradnl"/>
         </w:rPr>
         <w:drawing>
@@ -3820,13 +3775,7 @@
         <w:rPr>
           <w:lang w:eastAsia="es-ES_tradnl"/>
         </w:rPr>
-        <w:t xml:space="preserve">. </w:t>
-      </w:r>
-      <w:r>
-        <w:rPr>
-          <w:lang w:eastAsia="es-ES_tradnl"/>
-        </w:rPr>
-        <w:t>Describe la técnica de codificación de voz PCM de 64 kbps; es el formato correcto para la entrega de voz digital en la red telefónica pública o a través de intercambio privado en tramas (PBX).</w:t>
+        <w:t>. Describe la técnica de codificación de voz PCM de 64 kbps; es el formato correcto para la entrega de voz digital en la red telefónica pública o a través de intercambio privado en tramas (PBX).</w:t>
       </w:r>
     </w:p>
     <w:p>
@@ -3852,13 +3801,7 @@
         <w:rPr>
           <w:lang w:eastAsia="es-ES_tradnl"/>
         </w:rPr>
-        <w:t xml:space="preserve">. </w:t>
-      </w:r>
-      <w:r>
-        <w:rPr>
-          <w:lang w:eastAsia="es-ES_tradnl"/>
-        </w:rPr>
-        <w:t>Describe la codificación de ADPCM a 40, 32, 24 y 16 kbps; también se puede intercambiar voz ADPCM entre voz por paquetes y telefonía pública o redes PBX, suponiendo que estas últimas tienen la capacidad ADPCM.</w:t>
+        <w:t>. Describe la codificación de ADPCM a 40, 32, 24 y 16 kbps; también se puede intercambiar voz ADPCM entre voz por paquetes y telefonía pública o redes PBX, suponiendo que estas últimas tienen la capacidad ADPCM.</w:t>
       </w:r>
     </w:p>
     <w:p>
@@ -3884,13 +3827,7 @@
         <w:rPr>
           <w:lang w:eastAsia="es-ES_tradnl"/>
         </w:rPr>
-        <w:t xml:space="preserve">. </w:t>
-      </w:r>
-      <w:r>
-        <w:rPr>
-          <w:lang w:eastAsia="es-ES_tradnl"/>
-        </w:rPr>
-        <w:t>Describe una variación de bajo retraso de 16 kbps de una compresión de voz CELP.</w:t>
+        <w:t>. Describe una variación de bajo retraso de 16 kbps de una compresión de voz CELP.</w:t>
       </w:r>
     </w:p>
     <w:p>
@@ -3910,27 +3847,13 @@
           <w:bCs/>
           <w:lang w:eastAsia="es-ES_tradnl"/>
         </w:rPr>
-        <w:t>G.729</w:t>
-      </w:r>
-      <w:r>
-        <w:rPr>
-          <w:b/>
-          <w:bCs/>
+        <w:t>G.729.</w:t>
+      </w:r>
+      <w:r>
+        <w:rPr>
           <w:lang w:eastAsia="es-ES_tradnl"/>
         </w:rPr>
-        <w:t>.</w:t>
-      </w:r>
-      <w:r>
-        <w:rPr>
-          <w:lang w:eastAsia="es-ES_tradnl"/>
-        </w:rPr>
-        <w:t xml:space="preserve"> </w:t>
-      </w:r>
-      <w:r>
-        <w:rPr>
-          <w:lang w:eastAsia="es-ES_tradnl"/>
-        </w:rPr>
-        <w:t>Describe la compresión CELP, que permite que la voz sea codificada en chorros de 8 kbps; dos variaciones de este estándar difieren ampliamente en cuanto a complejidad de computación, y ambas proporcionan generalmente una calidad de voz tan buena como la ADPCM de 32 kbps.</w:t>
+        <w:t xml:space="preserve"> Describe la compresión CELP, que permite que la voz sea codificada en chorros de 8 kbps; dos variaciones de este estándar difieren ampliamente en cuanto a complejidad de computación, y ambas proporcionan generalmente una calidad de voz tan buena como la ADPCM de 32 kbps.</w:t>
       </w:r>
     </w:p>
     <w:p>
@@ -3950,15 +3873,7 @@
           <w:bCs/>
           <w:lang w:eastAsia="es-ES_tradnl"/>
         </w:rPr>
-        <w:t>G.723.1</w:t>
-      </w:r>
-      <w:r>
-        <w:rPr>
-          <w:b/>
-          <w:bCs/>
-          <w:lang w:eastAsia="es-ES_tradnl"/>
-        </w:rPr>
-        <w:t xml:space="preserve">. </w:t>
+        <w:t xml:space="preserve">G.723.1. </w:t>
       </w:r>
       <w:r>
         <w:rPr>
@@ -4156,6 +4071,7 @@
       </w:pPr>
       <w:r>
         <w:rPr>
+          <w:noProof/>
           <w:lang w:val="es-419" w:eastAsia="es-CO"/>
         </w:rPr>
         <w:drawing>
@@ -4398,27 +4314,7 @@
                 <w:szCs w:val="28"/>
                 <w:shd w:val="clear" w:color="auto" w:fill="FFFFFF"/>
               </w:rPr>
-              <w:t xml:space="preserve">nternet de 50 milisegundos a más de 500 </w:t>
-            </w:r>
-            <w:r>
-              <w:rPr>
-                <w:rStyle w:val="eop"/>
-                <w:rFonts w:ascii="Calibri" w:hAnsi="Calibri" w:cs="Calibri"/>
-                <w:color w:val="000000"/>
-                <w:szCs w:val="28"/>
-                <w:shd w:val="clear" w:color="auto" w:fill="FFFFFF"/>
-              </w:rPr>
-              <w:t>milisegundos</w:t>
-            </w:r>
-            <w:r>
-              <w:rPr>
-                <w:rStyle w:val="eop"/>
-                <w:rFonts w:ascii="Calibri" w:hAnsi="Calibri" w:cs="Calibri"/>
-                <w:color w:val="000000"/>
-                <w:szCs w:val="28"/>
-                <w:shd w:val="clear" w:color="auto" w:fill="FFFFFF"/>
-              </w:rPr>
-              <w:t>, según el estado de la red, se podría decir que, comparado con una red telefónica convencional es bastante alto, aunque este proceso es difícil de cuantificar.</w:t>
+              <w:t>nternet de 50 milisegundos a más de 500 milisegundos, según el estado de la red, se podría decir que, comparado con una red telefónica convencional es bastante alto, aunque este proceso es difícil de cuantificar.</w:t>
             </w:r>
           </w:p>
           <w:p>
@@ -4748,6 +4644,7 @@
       </w:pPr>
       <w:r>
         <w:rPr>
+          <w:noProof/>
           <w:lang w:val="es-419" w:eastAsia="es-CO"/>
         </w:rPr>
         <w:drawing>
@@ -5211,15 +5108,7 @@
           <w:bCs/>
           <w:bdr w:val="none" w:sz="0" w:space="0" w:color="auto" w:frame="1"/>
         </w:rPr>
-        <w:t>RTP (</w:t>
-      </w:r>
-      <w:r>
-        <w:rPr>
-          <w:b/>
-          <w:bCs/>
-          <w:bdr w:val="none" w:sz="0" w:space="0" w:color="auto" w:frame="1"/>
-        </w:rPr>
-        <w:t>“</w:t>
+        <w:t>RTP (“</w:t>
       </w:r>
       <w:r>
         <w:rPr>
@@ -5269,7 +5158,15 @@
           <w:iCs/>
           <w:bdr w:val="none" w:sz="0" w:space="0" w:color="auto" w:frame="1"/>
         </w:rPr>
-        <w:t>(</w:t>
+        <w:t>(“</w:t>
+      </w:r>
+      <w:r>
+        <w:rPr>
+          <w:rStyle w:val="Extranjerismo"/>
+          <w:b/>
+          <w:bCs/>
+        </w:rPr>
+        <w:t>Secure Real–Time Transport Protocol</w:t>
       </w:r>
       <w:r>
         <w:rPr>
@@ -5279,7 +5176,36 @@
           <w:iCs/>
           <w:bdr w:val="none" w:sz="0" w:space="0" w:color="auto" w:frame="1"/>
         </w:rPr>
-        <w:t>“</w:t>
+        <w:t>”)</w:t>
+      </w:r>
+      <w:r>
+        <w:rPr>
+          <w:b/>
+          <w:bCs/>
+          <w:bdr w:val="none" w:sz="0" w:space="0" w:color="auto" w:frame="1"/>
+        </w:rPr>
+        <w:t>:</w:t>
+      </w:r>
+      <w:r>
+        <w:t xml:space="preserve"> se trata de un perfil de extensión de RTP que agrega funciones de seguridad, como autenticación de mensaje, confidencialidad y protección de respuesta, para las comunicaciones </w:t>
+      </w:r>
+      <w:proofErr w:type="spellStart"/>
+      <w:r>
+        <w:t>VoIP</w:t>
+      </w:r>
+      <w:proofErr w:type="spellEnd"/>
+      <w:r>
+        <w:t>.</w:t>
+      </w:r>
+    </w:p>
+    <w:p>
+      <w:r>
+        <w:rPr>
+          <w:b/>
+          <w:bCs/>
+          <w:bdr w:val="none" w:sz="0" w:space="0" w:color="auto" w:frame="1"/>
+        </w:rPr>
+        <w:t>SDP (“</w:t>
       </w:r>
       <w:r>
         <w:rPr>
@@ -5287,7 +5213,7 @@
           <w:b/>
           <w:bCs/>
         </w:rPr>
-        <w:t>Secure Real–Time Transport Protocol</w:t>
+        <w:t>Session Description Protocol</w:t>
       </w:r>
       <w:r>
         <w:rPr>
@@ -5303,71 +5229,6 @@
         <w:rPr>
           <w:b/>
           <w:bCs/>
-          <w:i/>
-          <w:iCs/>
-          <w:bdr w:val="none" w:sz="0" w:space="0" w:color="auto" w:frame="1"/>
-        </w:rPr>
-        <w:t>)</w:t>
-      </w:r>
-      <w:r>
-        <w:rPr>
-          <w:b/>
-          <w:bCs/>
-          <w:bdr w:val="none" w:sz="0" w:space="0" w:color="auto" w:frame="1"/>
-        </w:rPr>
-        <w:t>:</w:t>
-      </w:r>
-      <w:r>
-        <w:t xml:space="preserve"> se trata de un perfil de extensión de RTP que agrega funciones de seguridad, como autenticación de mensaje, confidencialidad y protección de respuesta, para las comunicaciones </w:t>
-      </w:r>
-      <w:proofErr w:type="spellStart"/>
-      <w:r>
-        <w:t>VoIP</w:t>
-      </w:r>
-      <w:proofErr w:type="spellEnd"/>
-      <w:r>
-        <w:t>.</w:t>
-      </w:r>
-    </w:p>
-    <w:p>
-      <w:r>
-        <w:rPr>
-          <w:b/>
-          <w:bCs/>
-          <w:bdr w:val="none" w:sz="0" w:space="0" w:color="auto" w:frame="1"/>
-        </w:rPr>
-        <w:t>SDP (</w:t>
-      </w:r>
-      <w:r>
-        <w:rPr>
-          <w:b/>
-          <w:bCs/>
-          <w:bdr w:val="none" w:sz="0" w:space="0" w:color="auto" w:frame="1"/>
-        </w:rPr>
-        <w:t>“</w:t>
-      </w:r>
-      <w:r>
-        <w:rPr>
-          <w:rStyle w:val="Extranjerismo"/>
-          <w:b/>
-          <w:bCs/>
-        </w:rPr>
-        <w:t>Session Description Protocol</w:t>
-      </w:r>
-      <w:r>
-        <w:rPr>
-          <w:b/>
-          <w:bCs/>
-          <w:i/>
-          <w:iCs/>
-          <w:bdr w:val="none" w:sz="0" w:space="0" w:color="auto" w:frame="1"/>
-        </w:rPr>
-        <w:t>”</w:t>
-      </w:r>
-      <w:r>
-        <w:rPr>
-          <w:b/>
-          <w:bCs/>
           <w:bdr w:val="none" w:sz="0" w:space="0" w:color="auto" w:frame="1"/>
         </w:rPr>
         <w:t> - Protocolo de Descripción de Sesión):</w:t>
@@ -5380,14 +5241,7 @@
           <w:rFonts w:ascii="Calibri" w:hAnsi="Calibri" w:cs="Calibri"/>
           <w:color w:val="000000" w:themeColor="text1"/>
         </w:rPr>
-        <w:t>o </w:t>
-      </w:r>
-      <w:r>
-        <w:rPr>
-          <w:rFonts w:ascii="Calibri" w:hAnsi="Calibri" w:cs="Calibri"/>
-          <w:color w:val="000000" w:themeColor="text1"/>
-        </w:rPr>
-        <w:t>“</w:t>
+        <w:t>o “</w:t>
       </w:r>
       <w:r>
         <w:rPr>
@@ -5411,14 +5265,7 @@
           <w:rFonts w:ascii="Calibri" w:hAnsi="Calibri" w:cs="Calibri"/>
           <w:color w:val="000000" w:themeColor="text1"/>
         </w:rPr>
-        <w:t> media entre dos puntos de terminación (</w:t>
-      </w:r>
-      <w:r>
-        <w:rPr>
-          <w:rFonts w:ascii="Calibri" w:hAnsi="Calibri" w:cs="Calibri"/>
-          <w:color w:val="000000" w:themeColor="text1"/>
-        </w:rPr>
-        <w:t>“</w:t>
+        <w:t> media entre dos puntos de terminación (“</w:t>
       </w:r>
       <w:r>
         <w:rPr>
@@ -5442,14 +5289,7 @@
           <w:rFonts w:ascii="Calibri" w:hAnsi="Calibri" w:cs="Calibri"/>
           <w:color w:val="000000" w:themeColor="text1"/>
         </w:rPr>
-        <w:t>); es usado para describir sesiones </w:t>
-      </w:r>
-      <w:r>
-        <w:rPr>
-          <w:rFonts w:ascii="Calibri" w:hAnsi="Calibri" w:cs="Calibri"/>
-          <w:color w:val="000000" w:themeColor="text1"/>
-        </w:rPr>
-        <w:t>“</w:t>
+        <w:t>); es usado para describir sesiones “</w:t>
       </w:r>
       <w:r>
         <w:rPr>
@@ -5843,15 +5683,7 @@
           <w:bCs/>
           <w:lang w:eastAsia="es-ES_tradnl"/>
         </w:rPr>
-        <w:t>Videoconferencia</w:t>
-      </w:r>
-      <w:r>
-        <w:rPr>
-          <w:b/>
-          <w:bCs/>
-          <w:lang w:eastAsia="es-ES_tradnl"/>
-        </w:rPr>
-        <w:t>.</w:t>
+        <w:t>Videoconferencia.</w:t>
       </w:r>
       <w:r>
         <w:rPr>
@@ -5889,13 +5721,7 @@
         <w:rPr>
           <w:lang w:eastAsia="es-ES_tradnl"/>
         </w:rPr>
-        <w:t xml:space="preserve">. </w:t>
-      </w:r>
-      <w:r>
-        <w:rPr>
-          <w:lang w:eastAsia="es-ES_tradnl"/>
-        </w:rPr>
-        <w:t xml:space="preserve">Se centralizan los servicios de mensajería de texto, voz y video en un correo electrónico, facilitando la comunicación personal y/o empresarial entre usuarios. Por ejemplo, Gmail ofrece al usuario comunicación mediante un mensaje de texto entre usuarios o también iniciar una llamada por </w:t>
+        <w:t xml:space="preserve">. Se centralizan los servicios de mensajería de texto, voz y video en un correo electrónico, facilitando la comunicación personal y/o empresarial entre usuarios. Por ejemplo, Gmail ofrece al usuario comunicación mediante un mensaje de texto entre usuarios o también iniciar una llamada por </w:t>
       </w:r>
       <w:proofErr w:type="spellStart"/>
       <w:r>
@@ -5961,15 +5787,7 @@
       </w:pPr>
       <w:bookmarkStart w:id="12" w:name="_Toc150424418"/>
       <w:r>
-        <w:t xml:space="preserve">Cálculo del </w:t>
-      </w:r>
-      <w:proofErr w:type="spellStart"/>
-      <w:r>
-        <w:t>número</w:t>
-      </w:r>
-      <w:proofErr w:type="spellEnd"/>
-      <w:r>
-        <w:t xml:space="preserve"> de líneas de voz</w:t>
+        <w:t>Cálculo del número de líneas de voz</w:t>
       </w:r>
       <w:bookmarkEnd w:id="12"/>
     </w:p>
@@ -6603,15 +6421,7 @@
           <w:bCs/>
           <w:lang w:val="es-419" w:eastAsia="es-CO"/>
         </w:rPr>
-        <w:t xml:space="preserve">Paso 1: </w:t>
-      </w:r>
-      <w:r>
-        <w:rPr>
-          <w:b/>
-          <w:bCs/>
-          <w:lang w:val="es-419" w:eastAsia="es-CO"/>
-        </w:rPr>
-        <w:t>determinar el ancho de banda requerido por el códec de audio</w:t>
+        <w:t>Paso 1: determinar el ancho de banda requerido por el códec de audio</w:t>
       </w:r>
     </w:p>
     <w:p>
@@ -6850,15 +6660,7 @@
           <w:bCs/>
           <w:lang w:val="es-419" w:eastAsia="es-CO"/>
         </w:rPr>
-        <w:t xml:space="preserve">Paso 2. </w:t>
-      </w:r>
-      <w:r>
-        <w:rPr>
-          <w:b/>
-          <w:bCs/>
-          <w:lang w:val="es-419" w:eastAsia="es-CO"/>
-        </w:rPr>
-        <w:t>determinar el encabezado del nivel del modelo OSI del enlace de datos, red y transporte</w:t>
+        <w:t>Paso 2. determinar el encabezado del nivel del modelo OSI del enlace de datos, red y transporte</w:t>
       </w:r>
     </w:p>
     <w:p>
@@ -6930,16 +6732,34 @@
           <w:bCs/>
           <w:lang w:val="es-419" w:eastAsia="es-CO"/>
         </w:rPr>
+        <w:t>”: 20 “</w:t>
+      </w:r>
+      <w:r>
+        <w:rPr>
+          <w:rStyle w:val="Extranjerismo"/>
+          <w:b/>
+          <w:bCs/>
+          <w:lang w:val="es-419" w:eastAsia="es-CO"/>
+        </w:rPr>
+        <w:t>bytes</w:t>
+      </w:r>
+      <w:r>
+        <w:rPr>
+          <w:b/>
+          <w:bCs/>
+          <w:lang w:val="es-419" w:eastAsia="es-CO"/>
+        </w:rPr>
         <w:t>”</w:t>
       </w:r>
-      <w:r>
-        <w:rPr>
-          <w:b/>
-          <w:bCs/>
-          <w:lang w:val="es-419" w:eastAsia="es-CO"/>
-        </w:rPr>
-        <w:t xml:space="preserve">: 20 </w:t>
-      </w:r>
+    </w:p>
+    <w:p>
+      <w:pPr>
+        <w:rPr>
+          <w:b/>
+          <w:bCs/>
+          <w:lang w:val="es-419" w:eastAsia="es-CO"/>
+        </w:rPr>
+      </w:pPr>
       <w:r>
         <w:rPr>
           <w:b/>
@@ -6955,6 +6775,23 @@
           <w:bCs/>
           <w:lang w:val="es-419" w:eastAsia="es-CO"/>
         </w:rPr>
+        <w:t>Frame Relay</w:t>
+      </w:r>
+      <w:r>
+        <w:rPr>
+          <w:b/>
+          <w:bCs/>
+          <w:lang w:val="es-419" w:eastAsia="es-CO"/>
+        </w:rPr>
+        <w:t>”: 4–6 “</w:t>
+      </w:r>
+      <w:r>
+        <w:rPr>
+          <w:rStyle w:val="Extranjerismo"/>
+          <w:b/>
+          <w:bCs/>
+          <w:lang w:val="es-419" w:eastAsia="es-CO"/>
+        </w:rPr>
         <w:t>bytes</w:t>
       </w:r>
       <w:r>
@@ -6989,7 +6826,24 @@
           <w:bCs/>
           <w:lang w:val="es-419" w:eastAsia="es-CO"/>
         </w:rPr>
-        <w:t>Frame Relay</w:t>
+        <w:t>Point-to-Point Protocol</w:t>
+      </w:r>
+      <w:r>
+        <w:rPr>
+          <w:b/>
+          <w:bCs/>
+          <w:lang w:val="es-419" w:eastAsia="es-CO"/>
+        </w:rPr>
+        <w:t>” (PPP): 6 “</w:t>
+      </w:r>
+      <w:r>
+        <w:rPr>
+          <w:rStyle w:val="Extranjerismo"/>
+          <w:b/>
+          <w:bCs/>
+          <w:lang w:val="es-419" w:eastAsia="es-CO"/>
+        </w:rPr>
+        <w:t>bytes</w:t>
       </w:r>
       <w:r>
         <w:rPr>
@@ -6999,13 +6853,42 @@
         </w:rPr>
         <w:t>”</w:t>
       </w:r>
-      <w:r>
-        <w:rPr>
-          <w:b/>
-          <w:bCs/>
-          <w:lang w:val="es-419" w:eastAsia="es-CO"/>
-        </w:rPr>
-        <w:t>: 4–6 “</w:t>
+    </w:p>
+    <w:p>
+      <w:pPr>
+        <w:rPr>
+          <w:lang w:val="es-419" w:eastAsia="es-CO"/>
+        </w:rPr>
+      </w:pPr>
+    </w:p>
+    <w:p>
+      <w:pPr>
+        <w:rPr>
+          <w:lang w:val="es-419" w:eastAsia="es-CO"/>
+        </w:rPr>
+      </w:pPr>
+      <w:r>
+        <w:rPr>
+          <w:lang w:val="es-419" w:eastAsia="es-CO"/>
+        </w:rPr>
+        <w:t>Para los niveles de transporte y red del modelo OSI, los valores serán:</w:t>
+      </w:r>
+    </w:p>
+    <w:p>
+      <w:pPr>
+        <w:rPr>
+          <w:b/>
+          <w:bCs/>
+          <w:lang w:val="es-419" w:eastAsia="es-CO"/>
+        </w:rPr>
+      </w:pPr>
+      <w:r>
+        <w:rPr>
+          <w:b/>
+          <w:bCs/>
+          <w:lang w:val="es-419" w:eastAsia="es-CO"/>
+        </w:rPr>
+        <w:t>IP: 20 “</w:t>
       </w:r>
       <w:r>
         <w:rPr>
@@ -7039,6 +6922,40 @@
           <w:bCs/>
           <w:lang w:val="es-419" w:eastAsia="es-CO"/>
         </w:rPr>
+        <w:t>UDP: 8 “</w:t>
+      </w:r>
+      <w:r>
+        <w:rPr>
+          <w:rStyle w:val="Extranjerismo"/>
+          <w:b/>
+          <w:bCs/>
+          <w:lang w:val="es-419" w:eastAsia="es-CO"/>
+        </w:rPr>
+        <w:t>bytes</w:t>
+      </w:r>
+      <w:r>
+        <w:rPr>
+          <w:b/>
+          <w:bCs/>
+          <w:lang w:val="es-419" w:eastAsia="es-CO"/>
+        </w:rPr>
+        <w:t>”</w:t>
+      </w:r>
+    </w:p>
+    <w:p>
+      <w:pPr>
+        <w:rPr>
+          <w:b/>
+          <w:bCs/>
+          <w:lang w:val="es-419" w:eastAsia="es-CO"/>
+        </w:rPr>
+      </w:pPr>
+      <w:r>
+        <w:rPr>
+          <w:b/>
+          <w:bCs/>
+          <w:lang w:val="es-419" w:eastAsia="es-CO"/>
+        </w:rPr>
         <w:t>“</w:t>
       </w:r>
       <w:r>
@@ -7048,153 +6965,6 @@
           <w:bCs/>
           <w:lang w:val="es-419" w:eastAsia="es-CO"/>
         </w:rPr>
-        <w:t>Point-to-Point Protocol</w:t>
-      </w:r>
-      <w:r>
-        <w:rPr>
-          <w:b/>
-          <w:bCs/>
-          <w:lang w:val="es-419" w:eastAsia="es-CO"/>
-        </w:rPr>
-        <w:t>”</w:t>
-      </w:r>
-      <w:r>
-        <w:rPr>
-          <w:b/>
-          <w:bCs/>
-          <w:lang w:val="es-419" w:eastAsia="es-CO"/>
-        </w:rPr>
-        <w:t xml:space="preserve"> (PPP): 6 “</w:t>
-      </w:r>
-      <w:r>
-        <w:rPr>
-          <w:rStyle w:val="Extranjerismo"/>
-          <w:b/>
-          <w:bCs/>
-          <w:lang w:val="es-419" w:eastAsia="es-CO"/>
-        </w:rPr>
-        <w:t>bytes</w:t>
-      </w:r>
-      <w:r>
-        <w:rPr>
-          <w:b/>
-          <w:bCs/>
-          <w:lang w:val="es-419" w:eastAsia="es-CO"/>
-        </w:rPr>
-        <w:t>”</w:t>
-      </w:r>
-    </w:p>
-    <w:p>
-      <w:pPr>
-        <w:rPr>
-          <w:lang w:val="es-419" w:eastAsia="es-CO"/>
-        </w:rPr>
-      </w:pPr>
-    </w:p>
-    <w:p>
-      <w:pPr>
-        <w:rPr>
-          <w:lang w:val="es-419" w:eastAsia="es-CO"/>
-        </w:rPr>
-      </w:pPr>
-      <w:r>
-        <w:rPr>
-          <w:lang w:val="es-419" w:eastAsia="es-CO"/>
-        </w:rPr>
-        <w:t>Para los niveles de transporte y red del modelo OSI, los valores serán:</w:t>
-      </w:r>
-    </w:p>
-    <w:p>
-      <w:pPr>
-        <w:rPr>
-          <w:b/>
-          <w:bCs/>
-          <w:lang w:val="es-419" w:eastAsia="es-CO"/>
-        </w:rPr>
-      </w:pPr>
-      <w:r>
-        <w:rPr>
-          <w:b/>
-          <w:bCs/>
-          <w:lang w:val="es-419" w:eastAsia="es-CO"/>
-        </w:rPr>
-        <w:t>IP: 20 “</w:t>
-      </w:r>
-      <w:r>
-        <w:rPr>
-          <w:rStyle w:val="Extranjerismo"/>
-          <w:b/>
-          <w:bCs/>
-          <w:lang w:val="es-419" w:eastAsia="es-CO"/>
-        </w:rPr>
-        <w:t>bytes</w:t>
-      </w:r>
-      <w:r>
-        <w:rPr>
-          <w:b/>
-          <w:bCs/>
-          <w:lang w:val="es-419" w:eastAsia="es-CO"/>
-        </w:rPr>
-        <w:t>”</w:t>
-      </w:r>
-    </w:p>
-    <w:p>
-      <w:pPr>
-        <w:rPr>
-          <w:b/>
-          <w:bCs/>
-          <w:lang w:val="es-419" w:eastAsia="es-CO"/>
-        </w:rPr>
-      </w:pPr>
-      <w:r>
-        <w:rPr>
-          <w:b/>
-          <w:bCs/>
-          <w:lang w:val="es-419" w:eastAsia="es-CO"/>
-        </w:rPr>
-        <w:t>UDP: 8 “</w:t>
-      </w:r>
-      <w:r>
-        <w:rPr>
-          <w:rStyle w:val="Extranjerismo"/>
-          <w:b/>
-          <w:bCs/>
-          <w:lang w:val="es-419" w:eastAsia="es-CO"/>
-        </w:rPr>
-        <w:t>bytes</w:t>
-      </w:r>
-      <w:r>
-        <w:rPr>
-          <w:b/>
-          <w:bCs/>
-          <w:lang w:val="es-419" w:eastAsia="es-CO"/>
-        </w:rPr>
-        <w:t>”</w:t>
-      </w:r>
-    </w:p>
-    <w:p>
-      <w:pPr>
-        <w:rPr>
-          <w:b/>
-          <w:bCs/>
-          <w:lang w:val="es-419" w:eastAsia="es-CO"/>
-        </w:rPr>
-      </w:pPr>
-      <w:r>
-        <w:rPr>
-          <w:b/>
-          <w:bCs/>
-          <w:lang w:val="es-419" w:eastAsia="es-CO"/>
-        </w:rPr>
-        <w:t>“</w:t>
-      </w:r>
-      <w:r>
-        <w:rPr>
-          <w:rStyle w:val="Extranjerismo"/>
-          <w:b/>
-          <w:bCs/>
-          <w:lang w:val="es-419" w:eastAsia="es-CO"/>
-        </w:rPr>
         <w:t>Real-Time Transport Protocol</w:t>
       </w:r>
       <w:r>
@@ -7203,15 +6973,7 @@
           <w:bCs/>
           <w:lang w:val="es-419" w:eastAsia="es-CO"/>
         </w:rPr>
-        <w:t>”</w:t>
-      </w:r>
-      <w:r>
-        <w:rPr>
-          <w:b/>
-          <w:bCs/>
-          <w:lang w:val="es-419" w:eastAsia="es-CO"/>
-        </w:rPr>
-        <w:t xml:space="preserve"> (RTP): 12 “</w:t>
+        <w:t>” (RTP): 12 “</w:t>
       </w:r>
       <w:r>
         <w:rPr>
@@ -7502,23 +7264,7 @@
           <w:bCs/>
           <w:lang w:val="es-419" w:eastAsia="es-CO"/>
         </w:rPr>
-        <w:t>”</w:t>
-      </w:r>
-      <w:r>
-        <w:rPr>
-          <w:b/>
-          <w:bCs/>
-          <w:lang w:val="es-419" w:eastAsia="es-CO"/>
-        </w:rPr>
-        <w:t xml:space="preserve"> </w:t>
-      </w:r>
-      <w:r>
-        <w:rPr>
-          <w:b/>
-          <w:bCs/>
-          <w:lang w:val="es-419" w:eastAsia="es-CO"/>
-        </w:rPr>
-        <w:t>(Paso 1)</w:t>
+        <w:t>” (Paso 1)</w:t>
       </w:r>
     </w:p>
     <w:p>
@@ -7892,15 +7638,7 @@
           <w:bCs/>
           <w:lang w:val="es-419" w:eastAsia="es-CO"/>
         </w:rPr>
-        <w:t xml:space="preserve">4000 * 8 = 32000 </w:t>
-      </w:r>
-      <w:r>
-        <w:rPr>
-          <w:b/>
-          <w:bCs/>
-          <w:lang w:val="es-419" w:eastAsia="es-CO"/>
-        </w:rPr>
-        <w:t>“</w:t>
+        <w:t>4000 * 8 = 32000 “</w:t>
       </w:r>
       <w:r>
         <w:rPr>
@@ -7917,15 +7655,7 @@
           <w:bCs/>
           <w:lang w:val="es-419" w:eastAsia="es-CO"/>
         </w:rPr>
-        <w:t>”</w:t>
-      </w:r>
-      <w:r>
-        <w:rPr>
-          <w:b/>
-          <w:bCs/>
-          <w:lang w:val="es-419" w:eastAsia="es-CO"/>
-        </w:rPr>
-        <w:t xml:space="preserve"> por segundo (32 kbps)</w:t>
+        <w:t>” por segundo (32 kbps)</w:t>
       </w:r>
     </w:p>
     <w:p>
@@ -8000,6 +7730,7 @@
       </w:pPr>
       <w:r>
         <w:rPr>
+          <w:noProof/>
           <w:lang w:val="es-419" w:eastAsia="es-CO"/>
         </w:rPr>
         <w:drawing>
@@ -8484,13 +8215,7 @@
         <w:rPr>
           <w:lang w:val="es-419" w:eastAsia="es-CO"/>
         </w:rPr>
-        <w:t xml:space="preserve">Todos los elementos de red se encuentran físicamente conectados mediante </w:t>
-      </w:r>
-      <w:r>
-        <w:rPr>
-          <w:lang w:val="es-419" w:eastAsia="es-CO"/>
-        </w:rPr>
-        <w:t>“</w:t>
+        <w:t>Todos los elementos de red se encuentran físicamente conectados mediante “</w:t>
       </w:r>
       <w:r>
         <w:rPr>
@@ -8503,25 +8228,7 @@
         <w:rPr>
           <w:lang w:val="es-419" w:eastAsia="es-CO"/>
         </w:rPr>
-        <w:t>”</w:t>
-      </w:r>
-      <w:r>
-        <w:rPr>
-          <w:lang w:val="es-419" w:eastAsia="es-CO"/>
-        </w:rPr>
-        <w:t xml:space="preserve"> o </w:t>
-      </w:r>
-      <w:r>
-        <w:rPr>
-          <w:lang w:val="es-419" w:eastAsia="es-CO"/>
-        </w:rPr>
-        <w:t>“</w:t>
-      </w:r>
-      <w:r>
-        <w:rPr>
-          <w:lang w:val="es-419" w:eastAsia="es-CO"/>
-        </w:rPr>
-        <w:t>s</w:t>
+        <w:t>” o “s</w:t>
       </w:r>
       <w:r>
         <w:rPr>
@@ -8534,13 +8241,7 @@
         <w:rPr>
           <w:lang w:val="es-419" w:eastAsia="es-CO"/>
         </w:rPr>
-        <w:t>”</w:t>
-      </w:r>
-      <w:r>
-        <w:rPr>
-          <w:lang w:val="es-419" w:eastAsia="es-CO"/>
-        </w:rPr>
-        <w:t>.</w:t>
+        <w:t>”.</w:t>
       </w:r>
     </w:p>
     <w:p>
@@ -8558,13 +8259,7 @@
         <w:rPr>
           <w:lang w:val="es-419" w:eastAsia="es-CO"/>
         </w:rPr>
-        <w:t xml:space="preserve">Cada línea de Internet dispone de su propio </w:t>
-      </w:r>
-      <w:r>
-        <w:rPr>
-          <w:lang w:val="es-419" w:eastAsia="es-CO"/>
-        </w:rPr>
-        <w:t>“</w:t>
+        <w:t>Cada línea de Internet dispone de su propio “</w:t>
       </w:r>
       <w:r>
         <w:rPr>
@@ -8577,13 +8272,7 @@
         <w:rPr>
           <w:lang w:val="es-419" w:eastAsia="es-CO"/>
         </w:rPr>
-        <w:t>”</w:t>
-      </w:r>
-      <w:r>
-        <w:rPr>
-          <w:lang w:val="es-419" w:eastAsia="es-CO"/>
-        </w:rPr>
-        <w:t>; habrá entonces router de datos y “</w:t>
+        <w:t>”; habrá entonces router de datos y “</w:t>
       </w:r>
       <w:r>
         <w:rPr>
@@ -8632,13 +8321,7 @@
         <w:rPr>
           <w:lang w:val="es-419" w:eastAsia="es-CO"/>
         </w:rPr>
-        <w:t xml:space="preserve">Todo el tráfico de voz va dirigido hacia un PBX </w:t>
-      </w:r>
-      <w:r>
-        <w:rPr>
-          <w:lang w:val="es-419" w:eastAsia="es-CO"/>
-        </w:rPr>
-        <w:t>“</w:t>
+        <w:t>Todo el tráfico de voz va dirigido hacia un PBX “</w:t>
       </w:r>
       <w:r>
         <w:rPr>
@@ -8651,13 +8334,7 @@
         <w:rPr>
           <w:lang w:val="es-419" w:eastAsia="es-CO"/>
         </w:rPr>
-        <w:t>”</w:t>
-      </w:r>
-      <w:r>
-        <w:rPr>
-          <w:lang w:val="es-419" w:eastAsia="es-CO"/>
-        </w:rPr>
-        <w:t xml:space="preserve"> con una dirección IP concreta para distinguir el tráfico de voz del resto del tráfico.</w:t>
+        <w:t>” con una dirección IP concreta para distinguir el tráfico de voz del resto del tráfico.</w:t>
       </w:r>
     </w:p>
     <w:p>
@@ -8675,13 +8352,7 @@
         <w:rPr>
           <w:lang w:val="es-419" w:eastAsia="es-CO"/>
         </w:rPr>
-        <w:t xml:space="preserve">La separación del tráfico de voz la realizan </w:t>
-      </w:r>
-      <w:r>
-        <w:rPr>
-          <w:lang w:val="es-419" w:eastAsia="es-CO"/>
-        </w:rPr>
-        <w:t>“</w:t>
+        <w:t>La separación del tráfico de voz la realizan “</w:t>
       </w:r>
       <w:r>
         <w:rPr>
@@ -8694,13 +8365,7 @@
         <w:rPr>
           <w:lang w:val="es-419" w:eastAsia="es-CO"/>
         </w:rPr>
-        <w:t>”</w:t>
-      </w:r>
-      <w:r>
-        <w:rPr>
-          <w:lang w:val="es-419" w:eastAsia="es-CO"/>
-        </w:rPr>
-        <w:t>, desviando todo el tráfico dirigido a la dirección IP del PBX “</w:t>
+        <w:t>”, desviando todo el tráfico dirigido a la dirección IP del PBX “</w:t>
       </w:r>
       <w:r>
         <w:rPr>
@@ -8767,6 +8432,7 @@
       </w:pPr>
       <w:r>
         <w:rPr>
+          <w:noProof/>
           <w:lang w:val="es-419" w:eastAsia="es-CO"/>
         </w:rPr>
         <w:drawing>
@@ -9289,10 +8955,7 @@
         <w:t>Private Branch Exchange</w:t>
       </w:r>
       <w:r>
-        <w:t>”.</w:t>
-      </w:r>
-      <w:r>
-        <w:t xml:space="preserve"> Equipo privado que administra las llamadas telefónicas de una empresa.</w:t>
+        <w:t>”. Equipo privado que administra las llamadas telefónicas de una empresa.</w:t>
       </w:r>
     </w:p>
     <w:p>
@@ -9319,10 +8982,7 @@
         <w:t>Session Initiation Protocol</w:t>
       </w:r>
       <w:r>
-        <w:t>”</w:t>
-      </w:r>
-      <w:r>
-        <w:t>. Es un protocolo de señalización para inicio de sesión.</w:t>
+        <w:t>”. Es un protocolo de señalización para inicio de sesión.</w:t>
       </w:r>
     </w:p>
     <w:p>
@@ -9348,10 +9008,7 @@
         <w:t xml:space="preserve">: </w:t>
       </w:r>
       <w:r>
-        <w:t>es un conjunto de recursos que hacen posible que la señal de voz viaje a través de Internet empleando el protocolo IP (</w:t>
-      </w:r>
-      <w:r>
-        <w:t>“</w:t>
+        <w:t>es un conjunto de recursos que hacen posible que la señal de voz viaje a través de Internet empleando el protocolo IP (“</w:t>
       </w:r>
       <w:proofErr w:type="spellStart"/>
       <w:r>
@@ -9368,10 +9025,7 @@
         <w:t xml:space="preserve"> de Internet</w:t>
       </w:r>
       <w:r>
-        <w:t>”</w:t>
-      </w:r>
-      <w:r>
-        <w:t>).</w:t>
+        <w:t>”).</w:t>
       </w:r>
     </w:p>
     <w:p>
@@ -9857,7 +9511,7 @@
               <w:pStyle w:val="TextoTablas"/>
             </w:pPr>
             <w:r>
-              <w:t>Ana Catalina Córdoba Sus</w:t>
+              <w:t>Miroslava González Hernández</w:t>
             </w:r>
           </w:p>
         </w:tc>
@@ -9870,7 +9524,13 @@
               <w:pStyle w:val="TextoTablas"/>
             </w:pPr>
             <w:r>
-              <w:t>Revisora metodológica y pedagógica</w:t>
+              <w:t>Diseñador</w:t>
+            </w:r>
+            <w:r>
+              <w:t>a</w:t>
+            </w:r>
+            <w:r>
+              <w:t xml:space="preserve"> instruccional</w:t>
             </w:r>
           </w:p>
         </w:tc>
@@ -9883,7 +9543,7 @@
               <w:pStyle w:val="TextoTablas"/>
             </w:pPr>
             <w:r>
-              <w:t>Centro para la Industria de la Comunicación Gráfica - Regional Distrito Capital</w:t>
+              <w:t>Centro Industrial del Diseño y la Manufactura - Regional Santander</w:t>
             </w:r>
           </w:p>
         </w:tc>
@@ -9901,7 +9561,7 @@
               <w:pStyle w:val="TextoTablas"/>
             </w:pPr>
             <w:r>
-              <w:t>Uriel Darío González Montoya</w:t>
+              <w:t>Juan Daniel Polanco</w:t>
             </w:r>
           </w:p>
         </w:tc>
@@ -9914,7 +9574,7 @@
               <w:pStyle w:val="TextoTablas"/>
             </w:pPr>
             <w:r>
-              <w:t>Acompañamiento pedagógico</w:t>
+              <w:t>Diseñador de Contenidos Digitales</w:t>
             </w:r>
           </w:p>
         </w:tc>
@@ -9927,7 +9587,7 @@
               <w:pStyle w:val="TextoTablas"/>
             </w:pPr>
             <w:r>
-              <w:t>Centro Agropecuario La Granja - Regional Tolima</w:t>
+              <w:t>Centro Industrial del Diseño y la Manufactura - Regional Santander</w:t>
             </w:r>
           </w:p>
         </w:tc>
@@ -9942,7 +9602,7 @@
               <w:pStyle w:val="TextoTablas"/>
             </w:pPr>
             <w:r>
-              <w:t>Miroslava González Hernández</w:t>
+              <w:t>Emilsen Alfonso Bautista</w:t>
             </w:r>
           </w:p>
         </w:tc>
@@ -9955,13 +9615,7 @@
               <w:pStyle w:val="TextoTablas"/>
             </w:pPr>
             <w:r>
-              <w:t>Diseñador</w:t>
-            </w:r>
-            <w:r>
-              <w:t>a</w:t>
-            </w:r>
-            <w:r>
-              <w:t xml:space="preserve"> instruccional</w:t>
+              <w:t>Desarrollador Fullstack</w:t>
             </w:r>
           </w:p>
         </w:tc>
@@ -9992,7 +9646,7 @@
               <w:pStyle w:val="TextoTablas"/>
             </w:pPr>
             <w:r>
-              <w:t>Juan Daniel Polanco</w:t>
+              <w:t>Daniela Muñoz Bedoya</w:t>
             </w:r>
           </w:p>
         </w:tc>
@@ -10005,7 +9659,7 @@
               <w:pStyle w:val="TextoTablas"/>
             </w:pPr>
             <w:r>
-              <w:t>Diseñador de Contenidos Digitales</w:t>
+              <w:t>Animador y Producción audiovisual</w:t>
             </w:r>
           </w:p>
         </w:tc>
@@ -10033,7 +9687,7 @@
               <w:pStyle w:val="TextoTablas"/>
             </w:pPr>
             <w:r>
-              <w:t>Emilsen Alfonso Bautista</w:t>
+              <w:t>Zuleidy María Ruiz Torres</w:t>
             </w:r>
           </w:p>
         </w:tc>
@@ -10046,7 +9700,7 @@
               <w:pStyle w:val="TextoTablas"/>
             </w:pPr>
             <w:r>
-              <w:t>Desarrollador Fullstack</w:t>
+              <w:t>Validador de Recursos Educativos Digitales</w:t>
             </w:r>
           </w:p>
         </w:tc>
@@ -10077,92 +9731,6 @@
               <w:pStyle w:val="TextoTablas"/>
             </w:pPr>
             <w:r>
-              <w:t>Daniela Muñoz Bedoya</w:t>
-            </w:r>
-          </w:p>
-        </w:tc>
-        <w:tc>
-          <w:tcPr>
-            <w:tcW w:w="3261" w:type="dxa"/>
-          </w:tcPr>
-          <w:p>
-            <w:pPr>
-              <w:pStyle w:val="TextoTablas"/>
-            </w:pPr>
-            <w:r>
-              <w:t>Animador y Producción audiovisual</w:t>
-            </w:r>
-          </w:p>
-        </w:tc>
-        <w:tc>
-          <w:tcPr>
-            <w:tcW w:w="3969" w:type="dxa"/>
-          </w:tcPr>
-          <w:p>
-            <w:pPr>
-              <w:pStyle w:val="TextoTablas"/>
-            </w:pPr>
-            <w:r>
-              <w:t>Centro Industrial del Diseño y la Manufactura - Regional Santander</w:t>
-            </w:r>
-          </w:p>
-        </w:tc>
-      </w:tr>
-      <w:tr>
-        <w:tc>
-          <w:tcPr>
-            <w:tcW w:w="2830" w:type="dxa"/>
-          </w:tcPr>
-          <w:p>
-            <w:pPr>
-              <w:pStyle w:val="TextoTablas"/>
-            </w:pPr>
-            <w:r>
-              <w:t>Zuleidy María Ruiz Torres</w:t>
-            </w:r>
-          </w:p>
-        </w:tc>
-        <w:tc>
-          <w:tcPr>
-            <w:tcW w:w="3261" w:type="dxa"/>
-          </w:tcPr>
-          <w:p>
-            <w:pPr>
-              <w:pStyle w:val="TextoTablas"/>
-            </w:pPr>
-            <w:r>
-              <w:t>Validador de Recursos Educativos Digitales</w:t>
-            </w:r>
-          </w:p>
-        </w:tc>
-        <w:tc>
-          <w:tcPr>
-            <w:tcW w:w="3969" w:type="dxa"/>
-          </w:tcPr>
-          <w:p>
-            <w:pPr>
-              <w:pStyle w:val="TextoTablas"/>
-            </w:pPr>
-            <w:r>
-              <w:t>Centro Industrial del Diseño y la Manufactura - Regional Santander</w:t>
-            </w:r>
-          </w:p>
-        </w:tc>
-      </w:tr>
-      <w:tr>
-        <w:trPr>
-          <w:cnfStyle w:val="000000100000" w:firstRow="0" w:lastRow="0" w:firstColumn="0" w:lastColumn="0" w:oddVBand="0" w:evenVBand="0" w:oddHBand="1" w:evenHBand="0" w:firstRowFirstColumn="0" w:firstRowLastColumn="0" w:lastRowFirstColumn="0" w:lastRowLastColumn="0"/>
-        </w:trPr>
-        <w:tc>
-          <w:tcPr>
-            <w:tcW w:w="2830" w:type="dxa"/>
-          </w:tcPr>
-          <w:p>
-            <w:pPr>
-              <w:pStyle w:val="TextoTablas"/>
-            </w:pPr>
-            <w:r>
-              <w:lastRenderedPageBreak/>
               <w:t>Luis Gabriel Urueta Alvarez</w:t>
             </w:r>
           </w:p>
@@ -15304,6 +14872,7 @@
   <w:style w:type="character" w:default="1" w:styleId="Fuentedeprrafopredeter">
     <w:name w:val="Default Paragraph Font"/>
     <w:uiPriority w:val="1"/>
+    <w:semiHidden/>
     <w:unhideWhenUsed/>
   </w:style>
   <w:style w:type="table" w:default="1" w:styleId="Tablanormal">
@@ -16654,13 +16223,13 @@
 </file>
 
 <file path=customXml/itemProps2.xml><?xml version="1.0" encoding="utf-8"?>
-<ds:datastoreItem xmlns:ds="http://schemas.openxmlformats.org/officeDocument/2006/customXml" ds:itemID="{AB5FEF2A-7540-465A-BA85-09B2C514610C}"/>
+<ds:datastoreItem xmlns:ds="http://schemas.openxmlformats.org/officeDocument/2006/customXml" ds:itemID="{99A2720D-EBB0-4E81-9247-6B10DCE3AD5C}"/>
 </file>
 
 <file path=customXml/itemProps3.xml><?xml version="1.0" encoding="utf-8"?>
-<ds:datastoreItem xmlns:ds="http://schemas.openxmlformats.org/officeDocument/2006/customXml" ds:itemID="{EDD2C8CA-F0F6-4A7B-B022-9AB98ED5FE4C}"/>
+<ds:datastoreItem xmlns:ds="http://schemas.openxmlformats.org/officeDocument/2006/customXml" ds:itemID="{1237DB71-A290-4E55-8AD3-0FD83C10F746}"/>
 </file>
 
 <file path=customXml/itemProps4.xml><?xml version="1.0" encoding="utf-8"?>
-<ds:datastoreItem xmlns:ds="http://schemas.openxmlformats.org/officeDocument/2006/customXml" ds:itemID="{E690EAB2-F217-452C-89E5-2E70DD6DFA55}"/>
+<ds:datastoreItem xmlns:ds="http://schemas.openxmlformats.org/officeDocument/2006/customXml" ds:itemID="{223D8064-0B4F-4D04-80DF-5FDBAC5C3F74}"/>
 </file>
</xml_diff>